<commit_message>
Update to our client documentation
</commit_message>
<xml_diff>
--- a/Client Meetings/Software Dev 2 Meetings.docx
+++ b/Client Meetings/Software Dev 2 Meetings.docx
@@ -1128,8 +1128,139 @@
         </w:rPr>
         <w:t xml:space="preserve">Discussion: Implementing the SVG file into the HTML file. </w:t>
       </w:r>
+    </w:p>
+    <w:p>
+      <w:pPr>
+        <w:spacing w:after="0" w:line="360" w:lineRule="auto"/>
+        <w:rPr>
+          <w:rFonts w:ascii="Times New Roman" w:hAnsi="Times New Roman" w:cs="Times New Roman"/>
+          <w:sz w:val="24"/>
+          <w:szCs w:val="24"/>
+        </w:rPr>
+      </w:pPr>
+    </w:p>
+    <w:p>
+      <w:pPr>
+        <w:spacing w:after="0" w:line="360" w:lineRule="auto"/>
+        <w:rPr>
+          <w:rFonts w:ascii="Times New Roman" w:hAnsi="Times New Roman" w:cs="Times New Roman"/>
+          <w:b/>
+          <w:sz w:val="24"/>
+          <w:szCs w:val="24"/>
+        </w:rPr>
+      </w:pPr>
+      <w:r>
+        <w:rPr>
+          <w:rFonts w:ascii="Times New Roman" w:hAnsi="Times New Roman" w:cs="Times New Roman"/>
+          <w:b/>
+          <w:sz w:val="24"/>
+          <w:szCs w:val="24"/>
+        </w:rPr>
+        <w:lastRenderedPageBreak/>
+        <w:t>Meeting Five</w:t>
+      </w:r>
+    </w:p>
+    <w:p>
+      <w:pPr>
+        <w:spacing w:after="0" w:line="360" w:lineRule="auto"/>
+        <w:rPr>
+          <w:rFonts w:ascii="Times New Roman" w:hAnsi="Times New Roman" w:cs="Times New Roman"/>
+          <w:sz w:val="24"/>
+          <w:szCs w:val="24"/>
+        </w:rPr>
+      </w:pPr>
+      <w:r>
+        <w:rPr>
+          <w:rFonts w:ascii="Times New Roman" w:hAnsi="Times New Roman" w:cs="Times New Roman"/>
+          <w:sz w:val="24"/>
+          <w:szCs w:val="24"/>
+        </w:rPr>
+        <w:t>Date: 10</w:t>
+      </w:r>
+      <w:r>
+        <w:rPr>
+          <w:rFonts w:ascii="Times New Roman" w:hAnsi="Times New Roman" w:cs="Times New Roman"/>
+          <w:sz w:val="24"/>
+          <w:szCs w:val="24"/>
+        </w:rPr>
+        <w:t>-11-17</w:t>
+      </w:r>
+    </w:p>
+    <w:p>
+      <w:pPr>
+        <w:spacing w:after="0" w:line="360" w:lineRule="auto"/>
+        <w:rPr>
+          <w:rFonts w:ascii="Times New Roman" w:hAnsi="Times New Roman" w:cs="Times New Roman"/>
+          <w:sz w:val="24"/>
+          <w:szCs w:val="24"/>
+        </w:rPr>
+      </w:pPr>
       <w:bookmarkStart w:id="0" w:name="_GoBack"/>
       <w:bookmarkEnd w:id="0"/>
+    </w:p>
+    <w:p>
+      <w:pPr>
+        <w:spacing w:after="0" w:line="360" w:lineRule="auto"/>
+        <w:rPr>
+          <w:rFonts w:ascii="Times New Roman" w:hAnsi="Times New Roman" w:cs="Times New Roman"/>
+          <w:sz w:val="24"/>
+          <w:szCs w:val="24"/>
+        </w:rPr>
+      </w:pPr>
+      <w:r>
+        <w:rPr>
+          <w:rFonts w:ascii="Times New Roman" w:hAnsi="Times New Roman" w:cs="Times New Roman"/>
+          <w:sz w:val="24"/>
+          <w:szCs w:val="24"/>
+        </w:rPr>
+        <w:t>Client: Catherine Moore</w:t>
+      </w:r>
+    </w:p>
+    <w:p>
+      <w:pPr>
+        <w:spacing w:after="0" w:line="360" w:lineRule="auto"/>
+        <w:rPr>
+          <w:rFonts w:ascii="Times New Roman" w:hAnsi="Times New Roman" w:cs="Times New Roman"/>
+          <w:sz w:val="24"/>
+          <w:szCs w:val="24"/>
+        </w:rPr>
+      </w:pPr>
+    </w:p>
+    <w:p>
+      <w:pPr>
+        <w:spacing w:after="0" w:line="360" w:lineRule="auto"/>
+        <w:rPr>
+          <w:rFonts w:ascii="Times New Roman" w:hAnsi="Times New Roman" w:cs="Times New Roman"/>
+          <w:sz w:val="24"/>
+          <w:szCs w:val="24"/>
+        </w:rPr>
+      </w:pPr>
+      <w:r>
+        <w:rPr>
+          <w:rFonts w:ascii="Times New Roman" w:hAnsi="Times New Roman" w:cs="Times New Roman"/>
+          <w:sz w:val="24"/>
+          <w:szCs w:val="24"/>
+        </w:rPr>
+        <w:t xml:space="preserve">Discussion: Maryam and I met with Dr. Moore and showed her our current progress. She gave us a few suggestions </w:t>
+      </w:r>
+      <w:proofErr w:type="gramStart"/>
+      <w:r>
+        <w:rPr>
+          <w:rFonts w:ascii="Times New Roman" w:hAnsi="Times New Roman" w:cs="Times New Roman"/>
+          <w:sz w:val="24"/>
+          <w:szCs w:val="24"/>
+        </w:rPr>
+        <w:t>and also</w:t>
+      </w:r>
+      <w:proofErr w:type="gramEnd"/>
+      <w:r>
+        <w:rPr>
+          <w:rFonts w:ascii="Times New Roman" w:hAnsi="Times New Roman" w:cs="Times New Roman"/>
+          <w:sz w:val="24"/>
+          <w:szCs w:val="24"/>
+        </w:rPr>
+        <w:t xml:space="preserve"> really liked most of the updates we made. We then talked about some tasks we were working on and concluded our meeting from there. </w:t>
+      </w:r>
     </w:p>
     <w:sectPr>
       <w:pgSz w:w="12240" w:h="15840"/>

</xml_diff>